<commit_message>
Dijagrami aktivnosti za kreiranje i brisanje artikala
</commit_message>
<xml_diff>
--- a/usecasef3.1f3.2.docx
+++ b/usecasef3.1f3.2.docx
@@ -314,7 +314,14 @@
               <w:t xml:space="preserve"> </w:t>
             </w:r>
             <w:r>
-              <w:t>Šef ne potvrđuje unos AND</w:t>
+              <w:t xml:space="preserve">Šef ne potvrđuje unos </w:t>
+            </w:r>
+            <w:r>
+              <w:rPr>
+                <w:b/>
+                <w:bCs/>
+              </w:rPr>
+              <w:t>AND</w:t>
             </w:r>
           </w:p>
           <w:p>
@@ -503,9 +510,6 @@
             <w:r>
               <w:t>Šef</w:t>
             </w:r>
-            <w:r>
-              <w:t>, Sistem</w:t>
-            </w:r>
           </w:p>
           <w:p/>
         </w:tc>
@@ -714,7 +718,14 @@
               <w:t>Postuslov:</w:t>
             </w:r>
             <w:r>
-              <w:t xml:space="preserve"> Šef ne potvrđuje brisanje AND</w:t>
+              <w:t xml:space="preserve"> Šef ne potvrđuje brisanje </w:t>
+            </w:r>
+            <w:r>
+              <w:rPr>
+                <w:b/>
+                <w:bCs/>
+              </w:rPr>
+              <w:t>AND</w:t>
             </w:r>
           </w:p>
           <w:p>

</xml_diff>